<commit_message>
Updated the portfolio content.
</commit_message>
<xml_diff>
--- a/My Portfolio.docx
+++ b/My Portfolio.docx
@@ -23,20 +23,18 @@
     </w:p>
     <w:sdt>
       <w:sdtPr>
+        <w:rPr>
+          <w:rFonts w:asciiTheme="minorHAnsi" w:eastAsiaTheme="minorEastAsia" w:hAnsiTheme="minorHAnsi" w:cs="Times New Roman"/>
+          <w:color w:val="auto"/>
+          <w:sz w:val="22"/>
+          <w:szCs w:val="22"/>
+        </w:rPr>
         <w:id w:val="1762101399"/>
         <w:docPartObj>
           <w:docPartGallery w:val="Table of Contents"/>
           <w:docPartUnique/>
         </w:docPartObj>
       </w:sdtPr>
-      <w:sdtEndPr>
-        <w:rPr>
-          <w:rFonts w:asciiTheme="minorHAnsi" w:eastAsiaTheme="minorEastAsia" w:hAnsiTheme="minorHAnsi" w:cs="Times New Roman"/>
-          <w:color w:val="auto"/>
-          <w:sz w:val="22"/>
-          <w:szCs w:val="22"/>
-        </w:rPr>
-      </w:sdtEndPr>
       <w:sdtContent>
         <w:p>
           <w:pPr>
@@ -694,12 +692,273 @@
     <w:p>
       <w:pPr>
         <w:pStyle w:val="ListParagraph"/>
+        <w:numPr>
+          <w:ilvl w:val="0"/>
+          <w:numId w:val="6"/>
+        </w:numPr>
+        <w:jc w:val="both"/>
+      </w:pPr>
+      <w:r>
+        <w:t xml:space="preserve">Development of a hybrid deep-learning </w:t>
+      </w:r>
+      <w:r>
+        <w:t xml:space="preserve">classification model to </w:t>
+      </w:r>
+      <w:r>
+        <w:t xml:space="preserve">address existing research gaps and build a better classifier to </w:t>
+      </w:r>
+      <w:r>
+        <w:t xml:space="preserve">determine the personality trait or emotion being conveyed by input </w:t>
+      </w:r>
+      <w:r>
+        <w:t>lines of text</w:t>
+      </w:r>
+      <w:r>
+        <w:t xml:space="preserve"> gathered from social media.</w:t>
+      </w:r>
+      <w:r>
+        <w:t>.</w:t>
+      </w:r>
+    </w:p>
+    <w:p>
+      <w:pPr>
+        <w:pStyle w:val="ListParagraph"/>
+        <w:numPr>
+          <w:ilvl w:val="0"/>
+          <w:numId w:val="6"/>
+        </w:numPr>
+        <w:jc w:val="both"/>
+      </w:pPr>
+      <w:r>
+        <w:t>Programming language used: Python.</w:t>
+      </w:r>
+    </w:p>
+    <w:p>
+      <w:pPr>
+        <w:pStyle w:val="ListParagraph"/>
+        <w:numPr>
+          <w:ilvl w:val="0"/>
+          <w:numId w:val="6"/>
+        </w:numPr>
+        <w:jc w:val="both"/>
+      </w:pPr>
+      <w:r>
+        <w:t xml:space="preserve">Python libraries used: </w:t>
+      </w:r>
+      <w:r>
+        <w:t xml:space="preserve">NLTK, Keras, </w:t>
+      </w:r>
+      <w:r>
+        <w:t>Gensim (FastText, Word2Vec), GloVe etc.</w:t>
+      </w:r>
+    </w:p>
+    <w:p>
+      <w:pPr>
+        <w:pStyle w:val="ListParagraph"/>
+        <w:numPr>
+          <w:ilvl w:val="0"/>
+          <w:numId w:val="6"/>
+        </w:numPr>
+        <w:jc w:val="both"/>
+      </w:pPr>
+      <w:r>
+        <w:t>Datasets used:</w:t>
+      </w:r>
+    </w:p>
+    <w:p>
+      <w:pPr>
+        <w:pStyle w:val="ListParagraph"/>
+        <w:numPr>
+          <w:ilvl w:val="1"/>
+          <w:numId w:val="6"/>
+        </w:numPr>
+        <w:jc w:val="both"/>
+      </w:pPr>
+      <w:r>
+        <w:t>MBTI</w:t>
+      </w:r>
+    </w:p>
+    <w:p>
+      <w:pPr>
+        <w:pStyle w:val="ListParagraph"/>
+        <w:numPr>
+          <w:ilvl w:val="1"/>
+          <w:numId w:val="6"/>
+        </w:numPr>
+        <w:jc w:val="both"/>
+      </w:pPr>
+      <w:r>
+        <w:t>TEC</w:t>
+      </w:r>
+    </w:p>
+    <w:p>
+      <w:pPr>
+        <w:pStyle w:val="ListParagraph"/>
+        <w:numPr>
+          <w:ilvl w:val="1"/>
+          <w:numId w:val="6"/>
+        </w:numPr>
+        <w:jc w:val="both"/>
+      </w:pPr>
+      <w:r>
+        <w:t>ISEAR</w:t>
+      </w:r>
+    </w:p>
+    <w:p>
+      <w:pPr>
+        <w:pStyle w:val="ListParagraph"/>
+        <w:numPr>
+          <w:ilvl w:val="0"/>
+          <w:numId w:val="6"/>
+        </w:numPr>
+        <w:jc w:val="both"/>
+      </w:pPr>
+      <w:r>
+        <w:t>P</w:t>
+      </w:r>
+      <w:r>
+        <w:t>rocessing steps:</w:t>
+      </w:r>
+    </w:p>
+    <w:p>
+      <w:pPr>
+        <w:pStyle w:val="ListParagraph"/>
+        <w:numPr>
+          <w:ilvl w:val="1"/>
+          <w:numId w:val="6"/>
+        </w:numPr>
+        <w:jc w:val="both"/>
+      </w:pPr>
+      <w:r>
+        <w:t>Data pre-processing steps (text cleanup, lemmatization, word tokenization etc).</w:t>
+      </w:r>
+    </w:p>
+    <w:p>
+      <w:pPr>
+        <w:pStyle w:val="ListParagraph"/>
+        <w:numPr>
+          <w:ilvl w:val="1"/>
+          <w:numId w:val="6"/>
+        </w:numPr>
+        <w:jc w:val="both"/>
+      </w:pPr>
+      <w:r>
+        <w:t>Data splitting (train-validation-test split).</w:t>
+      </w:r>
+    </w:p>
+    <w:p>
+      <w:pPr>
+        <w:pStyle w:val="ListParagraph"/>
+        <w:numPr>
+          <w:ilvl w:val="1"/>
+          <w:numId w:val="6"/>
+        </w:numPr>
+        <w:jc w:val="both"/>
+      </w:pPr>
+      <w:r>
+        <w:t>Text tokenization.</w:t>
+      </w:r>
+    </w:p>
+    <w:p>
+      <w:pPr>
+        <w:pStyle w:val="ListParagraph"/>
+        <w:numPr>
+          <w:ilvl w:val="1"/>
+          <w:numId w:val="6"/>
+        </w:numPr>
+        <w:jc w:val="both"/>
+      </w:pPr>
+      <w:r>
+        <w:t>Label encoding.</w:t>
+      </w:r>
+    </w:p>
+    <w:p>
+      <w:pPr>
+        <w:pStyle w:val="ListParagraph"/>
+        <w:numPr>
+          <w:ilvl w:val="1"/>
+          <w:numId w:val="6"/>
+        </w:numPr>
+        <w:jc w:val="both"/>
+      </w:pPr>
+      <w:r>
+        <w:t>Class imbalance handling.</w:t>
+      </w:r>
+    </w:p>
+    <w:p>
+      <w:pPr>
+        <w:pStyle w:val="ListParagraph"/>
+        <w:numPr>
+          <w:ilvl w:val="1"/>
+          <w:numId w:val="6"/>
+        </w:numPr>
+        <w:jc w:val="both"/>
+      </w:pPr>
+      <w:r>
+        <w:lastRenderedPageBreak/>
+        <w:t>Word embedding (FastText, GloVe,  Word2Vec).</w:t>
+      </w:r>
+    </w:p>
+    <w:p>
+      <w:pPr>
+        <w:pStyle w:val="ListParagraph"/>
+        <w:numPr>
+          <w:ilvl w:val="1"/>
+          <w:numId w:val="6"/>
+        </w:numPr>
+        <w:jc w:val="both"/>
+      </w:pPr>
+      <w:r>
+        <w:t>CNN layers.</w:t>
+      </w:r>
+    </w:p>
+    <w:p>
+      <w:pPr>
+        <w:pStyle w:val="ListParagraph"/>
+        <w:numPr>
+          <w:ilvl w:val="1"/>
+          <w:numId w:val="6"/>
+        </w:numPr>
+        <w:jc w:val="both"/>
+      </w:pPr>
+      <w:r>
+        <w:t>Bi-directional LSTM (or) Bi-directional GRU layer.</w:t>
+      </w:r>
+    </w:p>
+    <w:p>
+      <w:pPr>
+        <w:pStyle w:val="ListParagraph"/>
+        <w:numPr>
+          <w:ilvl w:val="1"/>
+          <w:numId w:val="6"/>
+        </w:numPr>
+        <w:jc w:val="both"/>
+      </w:pPr>
+      <w:r>
+        <w:t>Classification layer (softmax).</w:t>
+      </w:r>
+    </w:p>
+    <w:p>
+      <w:pPr>
+        <w:pStyle w:val="ListParagraph"/>
+        <w:numPr>
+          <w:ilvl w:val="1"/>
+          <w:numId w:val="6"/>
+        </w:numPr>
+        <w:jc w:val="both"/>
+      </w:pPr>
+      <w:r>
+        <w:t xml:space="preserve">Model performance evaluation (precision, </w:t>
+      </w:r>
+      <w:r>
+        <w:t>recall, accuracy, F1 score, AUROC).</w:t>
+      </w:r>
+    </w:p>
+    <w:p>
+      <w:pPr>
+        <w:pStyle w:val="ListParagraph"/>
         <w:ind w:left="2160"/>
         <w:jc w:val="both"/>
-        <w:rPr>
-          <w:b/>
-          <w:bCs/>
-        </w:rPr>
       </w:pPr>
     </w:p>
     <w:p>
@@ -1115,6 +1374,119 @@
     </w:lvl>
   </w:abstractNum>
   <w:abstractNum w:abstractNumId="1" w15:restartNumberingAfterBreak="0">
+    <w:nsid w:val="2EF8234D"/>
+    <w:multiLevelType w:val="hybridMultilevel"/>
+    <w:tmpl w:val="E71CAF1E"/>
+    <w:lvl w:ilvl="0" w:tplc="40090001">
+      <w:start w:val="1"/>
+      <w:numFmt w:val="bullet"/>
+      <w:lvlText w:val=""/>
+      <w:lvlJc w:val="left"/>
+      <w:pPr>
+        <w:ind w:left="2880" w:hanging="360"/>
+      </w:pPr>
+      <w:rPr>
+        <w:rFonts w:ascii="Symbol" w:hAnsi="Symbol" w:hint="default"/>
+      </w:rPr>
+    </w:lvl>
+    <w:lvl w:ilvl="1" w:tplc="40090003">
+      <w:start w:val="1"/>
+      <w:numFmt w:val="bullet"/>
+      <w:lvlText w:val="o"/>
+      <w:lvlJc w:val="left"/>
+      <w:pPr>
+        <w:ind w:left="3600" w:hanging="360"/>
+      </w:pPr>
+      <w:rPr>
+        <w:rFonts w:ascii="Courier New" w:hAnsi="Courier New" w:cs="Courier New" w:hint="default"/>
+      </w:rPr>
+    </w:lvl>
+    <w:lvl w:ilvl="2" w:tplc="40090005" w:tentative="1">
+      <w:start w:val="1"/>
+      <w:numFmt w:val="bullet"/>
+      <w:lvlText w:val=""/>
+      <w:lvlJc w:val="left"/>
+      <w:pPr>
+        <w:ind w:left="4320" w:hanging="360"/>
+      </w:pPr>
+      <w:rPr>
+        <w:rFonts w:ascii="Wingdings" w:hAnsi="Wingdings" w:hint="default"/>
+      </w:rPr>
+    </w:lvl>
+    <w:lvl w:ilvl="3" w:tplc="40090001" w:tentative="1">
+      <w:start w:val="1"/>
+      <w:numFmt w:val="bullet"/>
+      <w:lvlText w:val=""/>
+      <w:lvlJc w:val="left"/>
+      <w:pPr>
+        <w:ind w:left="5040" w:hanging="360"/>
+      </w:pPr>
+      <w:rPr>
+        <w:rFonts w:ascii="Symbol" w:hAnsi="Symbol" w:hint="default"/>
+      </w:rPr>
+    </w:lvl>
+    <w:lvl w:ilvl="4" w:tplc="40090003" w:tentative="1">
+      <w:start w:val="1"/>
+      <w:numFmt w:val="bullet"/>
+      <w:lvlText w:val="o"/>
+      <w:lvlJc w:val="left"/>
+      <w:pPr>
+        <w:ind w:left="5760" w:hanging="360"/>
+      </w:pPr>
+      <w:rPr>
+        <w:rFonts w:ascii="Courier New" w:hAnsi="Courier New" w:cs="Courier New" w:hint="default"/>
+      </w:rPr>
+    </w:lvl>
+    <w:lvl w:ilvl="5" w:tplc="40090005" w:tentative="1">
+      <w:start w:val="1"/>
+      <w:numFmt w:val="bullet"/>
+      <w:lvlText w:val=""/>
+      <w:lvlJc w:val="left"/>
+      <w:pPr>
+        <w:ind w:left="6480" w:hanging="360"/>
+      </w:pPr>
+      <w:rPr>
+        <w:rFonts w:ascii="Wingdings" w:hAnsi="Wingdings" w:hint="default"/>
+      </w:rPr>
+    </w:lvl>
+    <w:lvl w:ilvl="6" w:tplc="40090001" w:tentative="1">
+      <w:start w:val="1"/>
+      <w:numFmt w:val="bullet"/>
+      <w:lvlText w:val=""/>
+      <w:lvlJc w:val="left"/>
+      <w:pPr>
+        <w:ind w:left="7200" w:hanging="360"/>
+      </w:pPr>
+      <w:rPr>
+        <w:rFonts w:ascii="Symbol" w:hAnsi="Symbol" w:hint="default"/>
+      </w:rPr>
+    </w:lvl>
+    <w:lvl w:ilvl="7" w:tplc="40090003" w:tentative="1">
+      <w:start w:val="1"/>
+      <w:numFmt w:val="bullet"/>
+      <w:lvlText w:val="o"/>
+      <w:lvlJc w:val="left"/>
+      <w:pPr>
+        <w:ind w:left="7920" w:hanging="360"/>
+      </w:pPr>
+      <w:rPr>
+        <w:rFonts w:ascii="Courier New" w:hAnsi="Courier New" w:cs="Courier New" w:hint="default"/>
+      </w:rPr>
+    </w:lvl>
+    <w:lvl w:ilvl="8" w:tplc="40090005" w:tentative="1">
+      <w:start w:val="1"/>
+      <w:numFmt w:val="bullet"/>
+      <w:lvlText w:val=""/>
+      <w:lvlJc w:val="left"/>
+      <w:pPr>
+        <w:ind w:left="8640" w:hanging="360"/>
+      </w:pPr>
+      <w:rPr>
+        <w:rFonts w:ascii="Wingdings" w:hAnsi="Wingdings" w:hint="default"/>
+      </w:rPr>
+    </w:lvl>
+  </w:abstractNum>
+  <w:abstractNum w:abstractNumId="2" w15:restartNumberingAfterBreak="0">
     <w:nsid w:val="333E1192"/>
     <w:multiLevelType w:val="hybridMultilevel"/>
     <w:tmpl w:val="49E2E11E"/>
@@ -1203,7 +1575,7 @@
       </w:pPr>
     </w:lvl>
   </w:abstractNum>
-  <w:abstractNum w:abstractNumId="2" w15:restartNumberingAfterBreak="0">
+  <w:abstractNum w:abstractNumId="3" w15:restartNumberingAfterBreak="0">
     <w:nsid w:val="5ECF749F"/>
     <w:multiLevelType w:val="hybridMultilevel"/>
     <w:tmpl w:val="1FAE9F46"/>
@@ -1294,7 +1666,7 @@
       </w:pPr>
     </w:lvl>
   </w:abstractNum>
-  <w:abstractNum w:abstractNumId="3" w15:restartNumberingAfterBreak="0">
+  <w:abstractNum w:abstractNumId="4" w15:restartNumberingAfterBreak="0">
     <w:nsid w:val="659B3234"/>
     <w:multiLevelType w:val="hybridMultilevel"/>
     <w:tmpl w:val="C018F4EC"/>
@@ -1383,7 +1755,7 @@
       </w:pPr>
     </w:lvl>
   </w:abstractNum>
-  <w:abstractNum w:abstractNumId="4" w15:restartNumberingAfterBreak="0">
+  <w:abstractNum w:abstractNumId="5" w15:restartNumberingAfterBreak="0">
     <w:nsid w:val="69C03A49"/>
     <w:multiLevelType w:val="hybridMultilevel"/>
     <w:tmpl w:val="7542014A"/>
@@ -1497,19 +1869,22 @@
     </w:lvl>
   </w:abstractNum>
   <w:num w:numId="1" w16cid:durableId="642659410">
-    <w:abstractNumId w:val="3"/>
+    <w:abstractNumId w:val="4"/>
   </w:num>
   <w:num w:numId="2" w16cid:durableId="1495412215">
     <w:abstractNumId w:val="0"/>
   </w:num>
   <w:num w:numId="3" w16cid:durableId="1929073312">
+    <w:abstractNumId w:val="3"/>
+  </w:num>
+  <w:num w:numId="4" w16cid:durableId="146362411">
     <w:abstractNumId w:val="2"/>
   </w:num>
-  <w:num w:numId="4" w16cid:durableId="146362411">
+  <w:num w:numId="5" w16cid:durableId="1241938881">
+    <w:abstractNumId w:val="5"/>
+  </w:num>
+  <w:num w:numId="6" w16cid:durableId="1893809967">
     <w:abstractNumId w:val="1"/>
-  </w:num>
-  <w:num w:numId="5" w16cid:durableId="1241938881">
-    <w:abstractNumId w:val="4"/>
   </w:num>
 </w:numbering>
 </file>
@@ -1939,6 +2314,7 @@
   <w:style w:type="character" w:default="1" w:styleId="DefaultParagraphFont">
     <w:name w:val="Default Paragraph Font"/>
     <w:uiPriority w:val="1"/>
+    <w:semiHidden/>
     <w:unhideWhenUsed/>
   </w:style>
   <w:style w:type="table" w:default="1" w:styleId="TableNormal">
@@ -2189,8 +2565,10 @@
   </w:compat>
   <w:rsids>
     <w:rsidRoot w:val="00804F69"/>
+    <w:rsid w:val="00450248"/>
     <w:rsid w:val="00804F69"/>
     <w:rsid w:val="00B14ACA"/>
+    <w:rsid w:val="00C32C53"/>
   </w:rsids>
   <m:mathPr>
     <m:mathFont m:val="Cambria Math"/>
@@ -2641,22 +3019,6 @@
     <w:semiHidden/>
     <w:unhideWhenUsed/>
   </w:style>
-  <w:style w:type="paragraph" w:customStyle="1" w:styleId="81606509B07242F182AF529729D66092">
-    <w:name w:val="81606509B07242F182AF529729D66092"/>
-    <w:rsid w:val="00804F69"/>
-  </w:style>
-  <w:style w:type="paragraph" w:customStyle="1" w:styleId="547F95D499B24938A55B88B85286156B">
-    <w:name w:val="547F95D499B24938A55B88B85286156B"/>
-    <w:rsid w:val="00804F69"/>
-  </w:style>
-  <w:style w:type="paragraph" w:customStyle="1" w:styleId="D4552B36D3A545E08E41E6E724EA7A51">
-    <w:name w:val="D4552B36D3A545E08E41E6E724EA7A51"/>
-    <w:rsid w:val="00804F69"/>
-  </w:style>
-  <w:style w:type="paragraph" w:customStyle="1" w:styleId="039814E9BCAD4310BEA9E0A3BD8F0DF3">
-    <w:name w:val="039814E9BCAD4310BEA9E0A3BD8F0DF3"/>
-    <w:rsid w:val="00804F69"/>
-  </w:style>
   <w:style w:type="paragraph" w:customStyle="1" w:styleId="BFF9638EDD5A414AA4E2EC202D28AF22">
     <w:name w:val="BFF9638EDD5A414AA4E2EC202D28AF22"/>
     <w:rsid w:val="00804F69"/>

</xml_diff>

<commit_message>
New changes to the portfolio documentation.
</commit_message>
<xml_diff>
--- a/My Portfolio.docx
+++ b/My Portfolio.docx
@@ -35,6 +35,7 @@
           <w:docPartUnique/>
         </w:docPartObj>
       </w:sdtPr>
+      <w:sdtEndPr/>
       <w:sdtContent>
         <w:p>
           <w:pPr>
@@ -326,6 +327,7 @@
               <w:temporary/>
               <w:showingPlcHdr/>
             </w:sdtPr>
+            <w:sdtEndPr/>
             <w:sdtContent>
               <w:r>
                 <w:t>Type chapter title (level 2)</w:t>
@@ -353,6 +355,7 @@
               <w:temporary/>
               <w:showingPlcHdr/>
             </w:sdtPr>
+            <w:sdtEndPr/>
             <w:sdtContent>
               <w:r>
                 <w:t>Type chapter title (level 3)</w:t>
@@ -488,7 +491,15 @@
         <w:t>I hold a post-graduate Master of Science (M.Sc.) degree in Machine Learning and Artificial Intelligence (ML and AI) from Liverpool</w:t>
       </w:r>
       <w:r>
-        <w:t xml:space="preserve"> John Moores University (LJMU), United Kingdom and a graduate engineering degree, B.E</w:t>
+        <w:t xml:space="preserve"> John </w:t>
+      </w:r>
+      <w:proofErr w:type="spellStart"/>
+      <w:r>
+        <w:t>Moores</w:t>
+      </w:r>
+      <w:proofErr w:type="spellEnd"/>
+      <w:r>
+        <w:t xml:space="preserve"> University (LJMU), United Kingdom and a graduate engineering degree, B.E</w:t>
       </w:r>
       <w:r>
         <w:t>. in Computer Science and Engineering, from Anna University, Chennai, India.</w:t>
@@ -714,11 +725,16 @@
         <w:t>lines of text</w:t>
       </w:r>
       <w:r>
-        <w:t xml:space="preserve"> gathered from social media.</w:t>
+        <w:t xml:space="preserve"> gathered from social </w:t>
+      </w:r>
+      <w:proofErr w:type="gramStart"/>
+      <w:r>
+        <w:t>media.</w:t>
       </w:r>
       <w:r>
         <w:t>.</w:t>
       </w:r>
+      <w:proofErr w:type="gramEnd"/>
     </w:p>
     <w:p>
       <w:pPr>
@@ -746,10 +762,47 @@
         <w:t xml:space="preserve">Python libraries used: </w:t>
       </w:r>
       <w:r>
-        <w:t xml:space="preserve">NLTK, Keras, </w:t>
-      </w:r>
-      <w:r>
-        <w:t>Gensim (FastText, Word2Vec), GloVe etc.</w:t>
+        <w:t xml:space="preserve">NLTK, </w:t>
+      </w:r>
+      <w:proofErr w:type="spellStart"/>
+      <w:r>
+        <w:t>Keras</w:t>
+      </w:r>
+      <w:proofErr w:type="spellEnd"/>
+      <w:r>
+        <w:t xml:space="preserve">, </w:t>
+      </w:r>
+      <w:proofErr w:type="spellStart"/>
+      <w:r>
+        <w:t>Gensim</w:t>
+      </w:r>
+      <w:proofErr w:type="spellEnd"/>
+      <w:r>
+        <w:t xml:space="preserve"> (</w:t>
+      </w:r>
+      <w:proofErr w:type="spellStart"/>
+      <w:r>
+        <w:t>FastText</w:t>
+      </w:r>
+      <w:proofErr w:type="spellEnd"/>
+      <w:r>
+        <w:t xml:space="preserve">, Word2Vec), </w:t>
+      </w:r>
+      <w:proofErr w:type="spellStart"/>
+      <w:r>
+        <w:t>GloVe</w:t>
+      </w:r>
+      <w:proofErr w:type="spellEnd"/>
+      <w:r>
+        <w:t xml:space="preserve">, </w:t>
+      </w:r>
+      <w:proofErr w:type="spellStart"/>
+      <w:r>
+        <w:t>Sklearn</w:t>
+      </w:r>
+      <w:proofErr w:type="spellEnd"/>
+      <w:r>
+        <w:t xml:space="preserve"> etc.</w:t>
       </w:r>
     </w:p>
     <w:p>
@@ -896,7 +949,28 @@
       </w:pPr>
       <w:r>
         <w:lastRenderedPageBreak/>
-        <w:t>Word embedding (FastText, GloVe,  Word2Vec).</w:t>
+        <w:t>Word embedding (</w:t>
+      </w:r>
+      <w:proofErr w:type="spellStart"/>
+      <w:r>
+        <w:t>FastText</w:t>
+      </w:r>
+      <w:proofErr w:type="spellEnd"/>
+      <w:r>
+        <w:t xml:space="preserve">, </w:t>
+      </w:r>
+      <w:proofErr w:type="spellStart"/>
+      <w:proofErr w:type="gramStart"/>
+      <w:r>
+        <w:t>GloVe</w:t>
+      </w:r>
+      <w:proofErr w:type="spellEnd"/>
+      <w:r>
+        <w:t>,  Word</w:t>
+      </w:r>
+      <w:proofErr w:type="gramEnd"/>
+      <w:r>
+        <w:t>2Vec).</w:t>
       </w:r>
     </w:p>
     <w:p>
@@ -935,7 +1009,15 @@
         <w:jc w:val="both"/>
       </w:pPr>
       <w:r>
-        <w:t>Classification layer (softmax).</w:t>
+        <w:t>Classification layer (</w:t>
+      </w:r>
+      <w:proofErr w:type="spellStart"/>
+      <w:r>
+        <w:t>softmax</w:t>
+      </w:r>
+      <w:proofErr w:type="spellEnd"/>
+      <w:r>
+        <w:t>).</w:t>
       </w:r>
     </w:p>
     <w:p>
@@ -992,6 +1074,225 @@
     <w:p>
       <w:pPr>
         <w:pStyle w:val="ListParagraph"/>
+        <w:numPr>
+          <w:ilvl w:val="0"/>
+          <w:numId w:val="7"/>
+        </w:numPr>
+        <w:rPr>
+          <w:b/>
+          <w:bCs/>
+        </w:rPr>
+      </w:pPr>
+      <w:r>
+        <w:t xml:space="preserve">Development and evaluation of </w:t>
+      </w:r>
+      <w:r>
+        <w:t>classifier models, to classify customer complaints based on the products (or) services</w:t>
+      </w:r>
+      <w:r>
+        <w:t xml:space="preserve">, by first </w:t>
+      </w:r>
+      <w:r>
+        <w:t>using NLP techniques</w:t>
+      </w:r>
+      <w:r>
+        <w:t xml:space="preserve"> such as topic modelling and NMF,</w:t>
+      </w:r>
+      <w:r>
+        <w:t xml:space="preserve"> to identify the topics (or) classes to segregate the data based on, and then building </w:t>
+      </w:r>
+      <w:r>
+        <w:t xml:space="preserve">multiple </w:t>
+      </w:r>
+      <w:r>
+        <w:t>supervised ML classifier</w:t>
+      </w:r>
+      <w:r>
+        <w:t>s</w:t>
+      </w:r>
+      <w:r>
+        <w:t xml:space="preserve"> model using the same</w:t>
+      </w:r>
+      <w:r>
+        <w:t>, and finally identifying the best performing classifier</w:t>
+      </w:r>
+      <w:r>
+        <w:t>.</w:t>
+      </w:r>
+    </w:p>
+    <w:p>
+      <w:pPr>
+        <w:pStyle w:val="ListParagraph"/>
+        <w:numPr>
+          <w:ilvl w:val="0"/>
+          <w:numId w:val="7"/>
+        </w:numPr>
+        <w:rPr>
+          <w:b/>
+          <w:bCs/>
+        </w:rPr>
+      </w:pPr>
+      <w:r>
+        <w:t>Programming language used: Python.</w:t>
+      </w:r>
+    </w:p>
+    <w:p>
+      <w:pPr>
+        <w:pStyle w:val="ListParagraph"/>
+        <w:numPr>
+          <w:ilvl w:val="0"/>
+          <w:numId w:val="7"/>
+        </w:numPr>
+        <w:rPr>
+          <w:b/>
+          <w:bCs/>
+        </w:rPr>
+      </w:pPr>
+      <w:r>
+        <w:t xml:space="preserve">Python libraries used: </w:t>
+      </w:r>
+      <w:proofErr w:type="spellStart"/>
+      <w:r>
+        <w:t>Sklearn</w:t>
+      </w:r>
+      <w:proofErr w:type="spellEnd"/>
+      <w:r>
+        <w:t xml:space="preserve">, </w:t>
+      </w:r>
+      <w:r>
+        <w:t xml:space="preserve">Pandas, </w:t>
+      </w:r>
+      <w:proofErr w:type="spellStart"/>
+      <w:r>
+        <w:t>Wordcloud</w:t>
+      </w:r>
+      <w:proofErr w:type="spellEnd"/>
+      <w:r>
+        <w:t xml:space="preserve">, </w:t>
+      </w:r>
+      <w:r>
+        <w:t>Pandas etc.</w:t>
+      </w:r>
+    </w:p>
+    <w:p>
+      <w:pPr>
+        <w:pStyle w:val="ListParagraph"/>
+        <w:numPr>
+          <w:ilvl w:val="0"/>
+          <w:numId w:val="7"/>
+        </w:numPr>
+        <w:rPr>
+          <w:b/>
+          <w:bCs/>
+        </w:rPr>
+      </w:pPr>
+      <w:r>
+        <w:t xml:space="preserve">Dataset used: dataset </w:t>
+      </w:r>
+      <w:r>
+        <w:t>of complaints received by banking customers.</w:t>
+      </w:r>
+    </w:p>
+    <w:p>
+      <w:pPr>
+        <w:pStyle w:val="ListParagraph"/>
+        <w:numPr>
+          <w:ilvl w:val="0"/>
+          <w:numId w:val="7"/>
+        </w:numPr>
+        <w:rPr>
+          <w:b/>
+          <w:bCs/>
+        </w:rPr>
+      </w:pPr>
+      <w:r>
+        <w:t>Processing steps:</w:t>
+      </w:r>
+    </w:p>
+    <w:p>
+      <w:pPr>
+        <w:pStyle w:val="ListParagraph"/>
+        <w:numPr>
+          <w:ilvl w:val="1"/>
+          <w:numId w:val="7"/>
+        </w:numPr>
+        <w:rPr>
+          <w:b/>
+          <w:bCs/>
+        </w:rPr>
+      </w:pPr>
+      <w:r>
+        <w:t>Data loading and text pre-processing.</w:t>
+      </w:r>
+    </w:p>
+    <w:p>
+      <w:pPr>
+        <w:pStyle w:val="ListParagraph"/>
+        <w:numPr>
+          <w:ilvl w:val="1"/>
+          <w:numId w:val="7"/>
+        </w:numPr>
+        <w:rPr>
+          <w:b/>
+          <w:bCs/>
+        </w:rPr>
+      </w:pPr>
+      <w:r>
+        <w:t>Exploratory data analysis (EDA).</w:t>
+      </w:r>
+    </w:p>
+    <w:p>
+      <w:pPr>
+        <w:pStyle w:val="ListParagraph"/>
+        <w:numPr>
+          <w:ilvl w:val="1"/>
+          <w:numId w:val="7"/>
+        </w:numPr>
+        <w:rPr>
+          <w:b/>
+          <w:bCs/>
+        </w:rPr>
+      </w:pPr>
+      <w:r>
+        <w:t>Feature extraction and topic modelling.</w:t>
+      </w:r>
+    </w:p>
+    <w:p>
+      <w:pPr>
+        <w:pStyle w:val="ListParagraph"/>
+        <w:numPr>
+          <w:ilvl w:val="1"/>
+          <w:numId w:val="7"/>
+        </w:numPr>
+        <w:rPr>
+          <w:b/>
+          <w:bCs/>
+        </w:rPr>
+      </w:pPr>
+      <w:r>
+        <w:t>Model building (supervised), training and evaluation.</w:t>
+      </w:r>
+    </w:p>
+    <w:p>
+      <w:pPr>
+        <w:pStyle w:val="ListParagraph"/>
+        <w:numPr>
+          <w:ilvl w:val="1"/>
+          <w:numId w:val="7"/>
+        </w:numPr>
+        <w:rPr>
+          <w:b/>
+          <w:bCs/>
+        </w:rPr>
+      </w:pPr>
+      <w:r>
+        <w:t>Model inference.</w:t>
+      </w:r>
+    </w:p>
+    <w:p>
+      <w:pPr>
+        <w:pStyle w:val="ListParagraph"/>
+        <w:ind w:left="2880"/>
         <w:rPr>
           <w:b/>
           <w:bCs/>
@@ -1029,6 +1330,170 @@
     <w:p>
       <w:pPr>
         <w:pStyle w:val="ListParagraph"/>
+        <w:numPr>
+          <w:ilvl w:val="0"/>
+          <w:numId w:val="8"/>
+        </w:numPr>
+        <w:jc w:val="both"/>
+        <w:rPr>
+          <w:b/>
+          <w:bCs/>
+        </w:rPr>
+      </w:pPr>
+      <w:r>
+        <w:t>A classifier model to determine the correct treatment for the input disease symptoms was de</w:t>
+      </w:r>
+      <w:r>
+        <w:t>velope</w:t>
+      </w:r>
+      <w:r>
+        <w:t>d, using the Conditional Random Field (CRF) technique</w:t>
+      </w:r>
+      <w:r>
+        <w:t xml:space="preserve"> in NLP. The output was a dictionary of the symptoms and their corresponding medical treatment.</w:t>
+      </w:r>
+    </w:p>
+    <w:p>
+      <w:pPr>
+        <w:pStyle w:val="ListParagraph"/>
+        <w:numPr>
+          <w:ilvl w:val="0"/>
+          <w:numId w:val="8"/>
+        </w:numPr>
+        <w:jc w:val="both"/>
+        <w:rPr>
+          <w:b/>
+          <w:bCs/>
+        </w:rPr>
+      </w:pPr>
+      <w:r>
+        <w:t>Programming language used: Python.</w:t>
+      </w:r>
+    </w:p>
+    <w:p>
+      <w:pPr>
+        <w:pStyle w:val="ListParagraph"/>
+        <w:numPr>
+          <w:ilvl w:val="0"/>
+          <w:numId w:val="8"/>
+        </w:numPr>
+        <w:jc w:val="both"/>
+        <w:rPr>
+          <w:b/>
+          <w:bCs/>
+        </w:rPr>
+      </w:pPr>
+      <w:r>
+        <w:t xml:space="preserve">Python libraries used: </w:t>
+      </w:r>
+      <w:proofErr w:type="spellStart"/>
+      <w:r>
+        <w:t>sklearn_crfsuite</w:t>
+      </w:r>
+      <w:proofErr w:type="spellEnd"/>
+      <w:r>
+        <w:t>, spacy etc.</w:t>
+      </w:r>
+    </w:p>
+    <w:p>
+      <w:pPr>
+        <w:pStyle w:val="ListParagraph"/>
+        <w:numPr>
+          <w:ilvl w:val="0"/>
+          <w:numId w:val="8"/>
+        </w:numPr>
+        <w:jc w:val="both"/>
+        <w:rPr>
+          <w:b/>
+          <w:bCs/>
+        </w:rPr>
+      </w:pPr>
+      <w:r>
+        <w:t>Processing steps:</w:t>
+      </w:r>
+    </w:p>
+    <w:p>
+      <w:pPr>
+        <w:pStyle w:val="ListParagraph"/>
+        <w:numPr>
+          <w:ilvl w:val="1"/>
+          <w:numId w:val="8"/>
+        </w:numPr>
+        <w:jc w:val="both"/>
+        <w:rPr>
+          <w:b/>
+          <w:bCs/>
+        </w:rPr>
+      </w:pPr>
+      <w:r>
+        <w:t>Data pre-processing.</w:t>
+      </w:r>
+    </w:p>
+    <w:p>
+      <w:pPr>
+        <w:pStyle w:val="ListParagraph"/>
+        <w:numPr>
+          <w:ilvl w:val="1"/>
+          <w:numId w:val="8"/>
+        </w:numPr>
+        <w:jc w:val="both"/>
+        <w:rPr>
+          <w:b/>
+          <w:bCs/>
+        </w:rPr>
+      </w:pPr>
+      <w:r>
+        <w:t xml:space="preserve">Concept identification using </w:t>
+      </w:r>
+      <w:proofErr w:type="spellStart"/>
+      <w:r>
+        <w:t>PoS</w:t>
+      </w:r>
+      <w:proofErr w:type="spellEnd"/>
+      <w:r>
+        <w:t xml:space="preserve"> tagging.</w:t>
+      </w:r>
+    </w:p>
+    <w:p>
+      <w:pPr>
+        <w:pStyle w:val="ListParagraph"/>
+        <w:numPr>
+          <w:ilvl w:val="1"/>
+          <w:numId w:val="8"/>
+        </w:numPr>
+        <w:jc w:val="both"/>
+        <w:rPr>
+          <w:b/>
+          <w:bCs/>
+        </w:rPr>
+      </w:pPr>
+      <w:r>
+        <w:t>Feature extraction</w:t>
+      </w:r>
+      <w:r>
+        <w:t>, model building and evaluation using CRF.</w:t>
+      </w:r>
+    </w:p>
+    <w:p>
+      <w:pPr>
+        <w:pStyle w:val="ListParagraph"/>
+        <w:numPr>
+          <w:ilvl w:val="1"/>
+          <w:numId w:val="8"/>
+        </w:numPr>
+        <w:jc w:val="both"/>
+        <w:rPr>
+          <w:b/>
+          <w:bCs/>
+        </w:rPr>
+      </w:pPr>
+      <w:r>
+        <w:t>Disease-Treatment dictionary creation.</w:t>
+      </w:r>
+    </w:p>
+    <w:p>
+      <w:pPr>
+        <w:pStyle w:val="ListParagraph"/>
         <w:rPr>
           <w:b/>
           <w:bCs/>
@@ -1091,6 +1556,193 @@
     <w:p>
       <w:pPr>
         <w:pStyle w:val="ListParagraph"/>
+        <w:numPr>
+          <w:ilvl w:val="3"/>
+          <w:numId w:val="4"/>
+        </w:numPr>
+        <w:jc w:val="both"/>
+        <w:rPr>
+          <w:b/>
+          <w:bCs/>
+        </w:rPr>
+      </w:pPr>
+      <w:r>
+        <w:t>Built a</w:t>
+      </w:r>
+      <w:r>
+        <w:t xml:space="preserve"> deep-learning based</w:t>
+      </w:r>
+      <w:r>
+        <w:t xml:space="preserve"> </w:t>
+      </w:r>
+      <w:r>
+        <w:t>classifier to correctly detect the type of skin cancer from an input image.</w:t>
+      </w:r>
+    </w:p>
+    <w:p>
+      <w:pPr>
+        <w:pStyle w:val="ListParagraph"/>
+        <w:numPr>
+          <w:ilvl w:val="3"/>
+          <w:numId w:val="4"/>
+        </w:numPr>
+        <w:jc w:val="both"/>
+        <w:rPr>
+          <w:b/>
+          <w:bCs/>
+        </w:rPr>
+      </w:pPr>
+      <w:r>
+        <w:t>Programming language: Python.</w:t>
+      </w:r>
+    </w:p>
+    <w:p>
+      <w:pPr>
+        <w:pStyle w:val="ListParagraph"/>
+        <w:numPr>
+          <w:ilvl w:val="3"/>
+          <w:numId w:val="4"/>
+        </w:numPr>
+        <w:jc w:val="both"/>
+        <w:rPr>
+          <w:b/>
+          <w:bCs/>
+        </w:rPr>
+      </w:pPr>
+      <w:r>
+        <w:t xml:space="preserve">Python libraries used: </w:t>
+      </w:r>
+      <w:proofErr w:type="spellStart"/>
+      <w:r>
+        <w:t>tensorflow</w:t>
+      </w:r>
+      <w:proofErr w:type="spellEnd"/>
+      <w:r>
+        <w:t xml:space="preserve">, </w:t>
+      </w:r>
+      <w:proofErr w:type="spellStart"/>
+      <w:r>
+        <w:t>keras</w:t>
+      </w:r>
+      <w:proofErr w:type="spellEnd"/>
+      <w:r>
+        <w:t xml:space="preserve">, </w:t>
+      </w:r>
+      <w:proofErr w:type="spellStart"/>
+      <w:r>
+        <w:t>numpy</w:t>
+      </w:r>
+      <w:proofErr w:type="spellEnd"/>
+      <w:r>
+        <w:t xml:space="preserve">, </w:t>
+      </w:r>
+      <w:proofErr w:type="spellStart"/>
+      <w:r>
+        <w:t>augmentor</w:t>
+      </w:r>
+      <w:proofErr w:type="spellEnd"/>
+      <w:r>
+        <w:t xml:space="preserve"> etc.</w:t>
+      </w:r>
+    </w:p>
+    <w:p>
+      <w:pPr>
+        <w:pStyle w:val="ListParagraph"/>
+        <w:numPr>
+          <w:ilvl w:val="3"/>
+          <w:numId w:val="4"/>
+        </w:numPr>
+        <w:jc w:val="both"/>
+        <w:rPr>
+          <w:b/>
+          <w:bCs/>
+        </w:rPr>
+      </w:pPr>
+      <w:r>
+        <w:t>Processing steps:</w:t>
+      </w:r>
+    </w:p>
+    <w:p>
+      <w:pPr>
+        <w:pStyle w:val="ListParagraph"/>
+        <w:numPr>
+          <w:ilvl w:val="1"/>
+          <w:numId w:val="8"/>
+        </w:numPr>
+        <w:jc w:val="both"/>
+      </w:pPr>
+      <w:r>
+        <w:t>Data splitting.</w:t>
+      </w:r>
+    </w:p>
+    <w:p>
+      <w:pPr>
+        <w:pStyle w:val="ListParagraph"/>
+        <w:numPr>
+          <w:ilvl w:val="1"/>
+          <w:numId w:val="8"/>
+        </w:numPr>
+        <w:jc w:val="both"/>
+      </w:pPr>
+      <w:r>
+        <w:t>Handling class imbalance using th</w:t>
+      </w:r>
+      <w:r>
+        <w:t xml:space="preserve">e </w:t>
+      </w:r>
+      <w:proofErr w:type="spellStart"/>
+      <w:r>
+        <w:t>augmentor</w:t>
+      </w:r>
+      <w:proofErr w:type="spellEnd"/>
+      <w:r>
+        <w:t xml:space="preserve"> library.</w:t>
+      </w:r>
+    </w:p>
+    <w:p>
+      <w:pPr>
+        <w:pStyle w:val="ListParagraph"/>
+        <w:numPr>
+          <w:ilvl w:val="1"/>
+          <w:numId w:val="8"/>
+        </w:numPr>
+        <w:jc w:val="both"/>
+        <w:rPr>
+          <w:b/>
+          <w:bCs/>
+        </w:rPr>
+      </w:pPr>
+      <w:r>
+        <w:lastRenderedPageBreak/>
+        <w:t xml:space="preserve">Improving the </w:t>
+      </w:r>
+      <w:r>
+        <w:t xml:space="preserve">training data quality </w:t>
+      </w:r>
+      <w:r>
+        <w:t>through image rotation, flipping etc.</w:t>
+      </w:r>
+    </w:p>
+    <w:p>
+      <w:pPr>
+        <w:pStyle w:val="ListParagraph"/>
+        <w:numPr>
+          <w:ilvl w:val="1"/>
+          <w:numId w:val="8"/>
+        </w:numPr>
+        <w:jc w:val="both"/>
+        <w:rPr>
+          <w:b/>
+          <w:bCs/>
+        </w:rPr>
+      </w:pPr>
+      <w:r>
+        <w:t>Model training and evaluation.</w:t>
+      </w:r>
+    </w:p>
+    <w:p>
+      <w:pPr>
+        <w:pStyle w:val="ListParagraph"/>
         <w:ind w:left="2160"/>
         <w:jc w:val="both"/>
         <w:rPr>
@@ -1123,6 +1775,153 @@
     <w:p>
       <w:pPr>
         <w:pStyle w:val="ListParagraph"/>
+        <w:numPr>
+          <w:ilvl w:val="3"/>
+          <w:numId w:val="4"/>
+        </w:numPr>
+        <w:jc w:val="both"/>
+        <w:rPr>
+          <w:b/>
+          <w:bCs/>
+        </w:rPr>
+      </w:pPr>
+      <w:r>
+        <w:t>Developed a</w:t>
+      </w:r>
+      <w:r>
+        <w:t xml:space="preserve"> machine learning model </w:t>
+      </w:r>
+      <w:r>
+        <w:t xml:space="preserve">(deep learning model) </w:t>
+      </w:r>
+      <w:r>
+        <w:t>to correctly identify the gesture being performed</w:t>
+      </w:r>
+      <w:r>
+        <w:t>, from an input set of images that represent a video.</w:t>
+      </w:r>
+    </w:p>
+    <w:p>
+      <w:pPr>
+        <w:pStyle w:val="ListParagraph"/>
+        <w:numPr>
+          <w:ilvl w:val="3"/>
+          <w:numId w:val="4"/>
+        </w:numPr>
+        <w:jc w:val="both"/>
+        <w:rPr>
+          <w:b/>
+          <w:bCs/>
+        </w:rPr>
+      </w:pPr>
+      <w:r>
+        <w:t>Programming language used: Python.</w:t>
+      </w:r>
+    </w:p>
+    <w:p>
+      <w:pPr>
+        <w:pStyle w:val="ListParagraph"/>
+        <w:numPr>
+          <w:ilvl w:val="3"/>
+          <w:numId w:val="4"/>
+        </w:numPr>
+        <w:jc w:val="both"/>
+        <w:rPr>
+          <w:b/>
+          <w:bCs/>
+        </w:rPr>
+      </w:pPr>
+      <w:r>
+        <w:t xml:space="preserve">Python libraries used: </w:t>
+      </w:r>
+      <w:proofErr w:type="spellStart"/>
+      <w:r>
+        <w:t>keras</w:t>
+      </w:r>
+      <w:proofErr w:type="spellEnd"/>
+      <w:r>
+        <w:t xml:space="preserve">, </w:t>
+      </w:r>
+      <w:proofErr w:type="spellStart"/>
+      <w:r>
+        <w:t>tensorflow</w:t>
+      </w:r>
+      <w:proofErr w:type="spellEnd"/>
+      <w:r>
+        <w:t xml:space="preserve">, </w:t>
+      </w:r>
+      <w:r>
+        <w:t>cv2 etc.</w:t>
+      </w:r>
+    </w:p>
+    <w:p>
+      <w:pPr>
+        <w:pStyle w:val="ListParagraph"/>
+        <w:numPr>
+          <w:ilvl w:val="3"/>
+          <w:numId w:val="4"/>
+        </w:numPr>
+        <w:jc w:val="both"/>
+        <w:rPr>
+          <w:b/>
+          <w:bCs/>
+        </w:rPr>
+      </w:pPr>
+      <w:r>
+        <w:t>Processing steps:</w:t>
+      </w:r>
+    </w:p>
+    <w:p>
+      <w:pPr>
+        <w:pStyle w:val="ListParagraph"/>
+        <w:numPr>
+          <w:ilvl w:val="1"/>
+          <w:numId w:val="8"/>
+        </w:numPr>
+        <w:jc w:val="both"/>
+        <w:rPr>
+          <w:b/>
+          <w:bCs/>
+        </w:rPr>
+      </w:pPr>
+      <w:r>
+        <w:t>Data augmentation</w:t>
+      </w:r>
+      <w:r>
+        <w:t xml:space="preserve"> and splitting.</w:t>
+      </w:r>
+    </w:p>
+    <w:p>
+      <w:pPr>
+        <w:pStyle w:val="ListParagraph"/>
+        <w:numPr>
+          <w:ilvl w:val="1"/>
+          <w:numId w:val="8"/>
+        </w:numPr>
+        <w:jc w:val="both"/>
+        <w:rPr>
+          <w:b/>
+          <w:bCs/>
+        </w:rPr>
+      </w:pPr>
+      <w:r>
+        <w:t>Model training and evaluation.</w:t>
+      </w:r>
+    </w:p>
+    <w:p>
+      <w:pPr>
+        <w:pStyle w:val="ListParagraph"/>
+        <w:ind w:left="2880"/>
+        <w:jc w:val="both"/>
+        <w:rPr>
+          <w:b/>
+          <w:bCs/>
+        </w:rPr>
+      </w:pPr>
+    </w:p>
+    <w:p>
+      <w:pPr>
+        <w:pStyle w:val="ListParagraph"/>
         <w:rPr>
           <w:b/>
           <w:bCs/>
@@ -1194,6 +1993,188 @@
           <w:bCs/>
         </w:rPr>
         <w:t>:</w:t>
+      </w:r>
+    </w:p>
+    <w:p>
+      <w:pPr>
+        <w:pStyle w:val="ListParagraph"/>
+        <w:numPr>
+          <w:ilvl w:val="3"/>
+          <w:numId w:val="4"/>
+        </w:numPr>
+        <w:jc w:val="both"/>
+        <w:rPr>
+          <w:b/>
+          <w:bCs/>
+        </w:rPr>
+      </w:pPr>
+      <w:r>
+        <w:t xml:space="preserve">Built a prediction model for a leading company in the telecom industry to </w:t>
+      </w:r>
+      <w:r>
+        <w:t>predict churn of high value customers.</w:t>
+      </w:r>
+    </w:p>
+    <w:p>
+      <w:pPr>
+        <w:pStyle w:val="ListParagraph"/>
+        <w:numPr>
+          <w:ilvl w:val="3"/>
+          <w:numId w:val="4"/>
+        </w:numPr>
+        <w:jc w:val="both"/>
+        <w:rPr>
+          <w:b/>
+          <w:bCs/>
+        </w:rPr>
+      </w:pPr>
+      <w:r>
+        <w:t>Programming language used: Python.</w:t>
+      </w:r>
+    </w:p>
+    <w:p>
+      <w:pPr>
+        <w:pStyle w:val="ListParagraph"/>
+        <w:numPr>
+          <w:ilvl w:val="3"/>
+          <w:numId w:val="4"/>
+        </w:numPr>
+        <w:jc w:val="both"/>
+        <w:rPr>
+          <w:b/>
+          <w:bCs/>
+        </w:rPr>
+      </w:pPr>
+      <w:r>
+        <w:t xml:space="preserve">Python libraries used: </w:t>
+      </w:r>
+      <w:proofErr w:type="spellStart"/>
+      <w:r>
+        <w:t>sklearn</w:t>
+      </w:r>
+      <w:proofErr w:type="spellEnd"/>
+      <w:r>
+        <w:t>, matplotlib etc.</w:t>
+      </w:r>
+    </w:p>
+    <w:p>
+      <w:pPr>
+        <w:pStyle w:val="ListParagraph"/>
+        <w:numPr>
+          <w:ilvl w:val="3"/>
+          <w:numId w:val="4"/>
+        </w:numPr>
+        <w:jc w:val="both"/>
+        <w:rPr>
+          <w:b/>
+          <w:bCs/>
+        </w:rPr>
+      </w:pPr>
+      <w:r>
+        <w:t>Processing steps:</w:t>
+      </w:r>
+    </w:p>
+    <w:p>
+      <w:pPr>
+        <w:pStyle w:val="ListParagraph"/>
+        <w:numPr>
+          <w:ilvl w:val="1"/>
+          <w:numId w:val="8"/>
+        </w:numPr>
+        <w:jc w:val="both"/>
+        <w:rPr>
+          <w:b/>
+          <w:bCs/>
+        </w:rPr>
+      </w:pPr>
+      <w:r>
+        <w:t>Initial analysis, data visualization and data cleanup.</w:t>
+      </w:r>
+    </w:p>
+    <w:p>
+      <w:pPr>
+        <w:pStyle w:val="ListParagraph"/>
+        <w:numPr>
+          <w:ilvl w:val="1"/>
+          <w:numId w:val="8"/>
+        </w:numPr>
+        <w:jc w:val="both"/>
+        <w:rPr>
+          <w:b/>
+          <w:bCs/>
+        </w:rPr>
+      </w:pPr>
+      <w:r>
+        <w:t xml:space="preserve">Building different models with principal component analysis (PCA): logistic regression, </w:t>
+      </w:r>
+      <w:r>
+        <w:t>random forest etc.</w:t>
+      </w:r>
+    </w:p>
+    <w:p>
+      <w:pPr>
+        <w:pStyle w:val="ListParagraph"/>
+        <w:numPr>
+          <w:ilvl w:val="1"/>
+          <w:numId w:val="8"/>
+        </w:numPr>
+        <w:jc w:val="both"/>
+        <w:rPr>
+          <w:b/>
+          <w:bCs/>
+        </w:rPr>
+      </w:pPr>
+      <w:r>
+        <w:t>Bui</w:t>
+      </w:r>
+      <w:r>
+        <w:t>lding different models with</w:t>
+      </w:r>
+      <w:r>
+        <w:t>out</w:t>
+      </w:r>
+      <w:r>
+        <w:t xml:space="preserve"> principal component analysis (PCA): logistic regression, random forest etc.</w:t>
+      </w:r>
+    </w:p>
+    <w:p>
+      <w:pPr>
+        <w:pStyle w:val="ListParagraph"/>
+        <w:numPr>
+          <w:ilvl w:val="1"/>
+          <w:numId w:val="8"/>
+        </w:numPr>
+        <w:jc w:val="both"/>
+        <w:rPr>
+          <w:b/>
+          <w:bCs/>
+        </w:rPr>
+      </w:pPr>
+      <w:r>
+        <w:t>Models</w:t>
+      </w:r>
+      <w:r>
+        <w:t>’</w:t>
+      </w:r>
+      <w:r>
+        <w:t xml:space="preserve"> evaluation and selection of the best performing model.</w:t>
+      </w:r>
+    </w:p>
+    <w:p>
+      <w:pPr>
+        <w:pStyle w:val="ListParagraph"/>
+        <w:numPr>
+          <w:ilvl w:val="1"/>
+          <w:numId w:val="8"/>
+        </w:numPr>
+        <w:jc w:val="both"/>
+        <w:rPr>
+          <w:b/>
+          <w:bCs/>
+        </w:rPr>
+      </w:pPr>
+      <w:r>
+        <w:t>Important churn factors’ identification.</w:t>
       </w:r>
     </w:p>
     <w:p>
@@ -1489,7 +2470,7 @@
   <w:abstractNum w:abstractNumId="2" w15:restartNumberingAfterBreak="0">
     <w:nsid w:val="333E1192"/>
     <w:multiLevelType w:val="hybridMultilevel"/>
-    <w:tmpl w:val="49E2E11E"/>
+    <w:tmpl w:val="32FA2048"/>
     <w:lvl w:ilvl="0" w:tplc="4009000F">
       <w:start w:val="1"/>
       <w:numFmt w:val="decimal"/>
@@ -1520,16 +2501,19 @@
         <w:ind w:left="2160" w:hanging="180"/>
       </w:pPr>
     </w:lvl>
-    <w:lvl w:ilvl="3" w:tplc="4009000F" w:tentative="1">
-      <w:start w:val="1"/>
-      <w:numFmt w:val="decimal"/>
-      <w:lvlText w:val="%4."/>
+    <w:lvl w:ilvl="3" w:tplc="40090001">
+      <w:start w:val="1"/>
+      <w:numFmt w:val="bullet"/>
+      <w:lvlText w:val=""/>
       <w:lvlJc w:val="left"/>
       <w:pPr>
         <w:ind w:left="2880" w:hanging="360"/>
       </w:pPr>
-    </w:lvl>
-    <w:lvl w:ilvl="4" w:tplc="40090019" w:tentative="1">
+      <w:rPr>
+        <w:rFonts w:ascii="Symbol" w:hAnsi="Symbol" w:hint="default"/>
+      </w:rPr>
+    </w:lvl>
+    <w:lvl w:ilvl="4" w:tplc="40090019">
       <w:start w:val="1"/>
       <w:numFmt w:val="lowerLetter"/>
       <w:lvlText w:val="%5."/>
@@ -1756,6 +2740,119 @@
     </w:lvl>
   </w:abstractNum>
   <w:abstractNum w:abstractNumId="5" w15:restartNumberingAfterBreak="0">
+    <w:nsid w:val="68B65B7B"/>
+    <w:multiLevelType w:val="hybridMultilevel"/>
+    <w:tmpl w:val="9806BCB2"/>
+    <w:lvl w:ilvl="0" w:tplc="40090001">
+      <w:start w:val="1"/>
+      <w:numFmt w:val="bullet"/>
+      <w:lvlText w:val=""/>
+      <w:lvlJc w:val="left"/>
+      <w:pPr>
+        <w:ind w:left="2880" w:hanging="360"/>
+      </w:pPr>
+      <w:rPr>
+        <w:rFonts w:ascii="Symbol" w:hAnsi="Symbol" w:hint="default"/>
+      </w:rPr>
+    </w:lvl>
+    <w:lvl w:ilvl="1" w:tplc="40090003">
+      <w:start w:val="1"/>
+      <w:numFmt w:val="bullet"/>
+      <w:lvlText w:val="o"/>
+      <w:lvlJc w:val="left"/>
+      <w:pPr>
+        <w:ind w:left="3600" w:hanging="360"/>
+      </w:pPr>
+      <w:rPr>
+        <w:rFonts w:ascii="Courier New" w:hAnsi="Courier New" w:cs="Courier New" w:hint="default"/>
+      </w:rPr>
+    </w:lvl>
+    <w:lvl w:ilvl="2" w:tplc="40090005" w:tentative="1">
+      <w:start w:val="1"/>
+      <w:numFmt w:val="bullet"/>
+      <w:lvlText w:val=""/>
+      <w:lvlJc w:val="left"/>
+      <w:pPr>
+        <w:ind w:left="4320" w:hanging="360"/>
+      </w:pPr>
+      <w:rPr>
+        <w:rFonts w:ascii="Wingdings" w:hAnsi="Wingdings" w:hint="default"/>
+      </w:rPr>
+    </w:lvl>
+    <w:lvl w:ilvl="3" w:tplc="40090001" w:tentative="1">
+      <w:start w:val="1"/>
+      <w:numFmt w:val="bullet"/>
+      <w:lvlText w:val=""/>
+      <w:lvlJc w:val="left"/>
+      <w:pPr>
+        <w:ind w:left="5040" w:hanging="360"/>
+      </w:pPr>
+      <w:rPr>
+        <w:rFonts w:ascii="Symbol" w:hAnsi="Symbol" w:hint="default"/>
+      </w:rPr>
+    </w:lvl>
+    <w:lvl w:ilvl="4" w:tplc="40090003" w:tentative="1">
+      <w:start w:val="1"/>
+      <w:numFmt w:val="bullet"/>
+      <w:lvlText w:val="o"/>
+      <w:lvlJc w:val="left"/>
+      <w:pPr>
+        <w:ind w:left="5760" w:hanging="360"/>
+      </w:pPr>
+      <w:rPr>
+        <w:rFonts w:ascii="Courier New" w:hAnsi="Courier New" w:cs="Courier New" w:hint="default"/>
+      </w:rPr>
+    </w:lvl>
+    <w:lvl w:ilvl="5" w:tplc="40090005" w:tentative="1">
+      <w:start w:val="1"/>
+      <w:numFmt w:val="bullet"/>
+      <w:lvlText w:val=""/>
+      <w:lvlJc w:val="left"/>
+      <w:pPr>
+        <w:ind w:left="6480" w:hanging="360"/>
+      </w:pPr>
+      <w:rPr>
+        <w:rFonts w:ascii="Wingdings" w:hAnsi="Wingdings" w:hint="default"/>
+      </w:rPr>
+    </w:lvl>
+    <w:lvl w:ilvl="6" w:tplc="40090001" w:tentative="1">
+      <w:start w:val="1"/>
+      <w:numFmt w:val="bullet"/>
+      <w:lvlText w:val=""/>
+      <w:lvlJc w:val="left"/>
+      <w:pPr>
+        <w:ind w:left="7200" w:hanging="360"/>
+      </w:pPr>
+      <w:rPr>
+        <w:rFonts w:ascii="Symbol" w:hAnsi="Symbol" w:hint="default"/>
+      </w:rPr>
+    </w:lvl>
+    <w:lvl w:ilvl="7" w:tplc="40090003" w:tentative="1">
+      <w:start w:val="1"/>
+      <w:numFmt w:val="bullet"/>
+      <w:lvlText w:val="o"/>
+      <w:lvlJc w:val="left"/>
+      <w:pPr>
+        <w:ind w:left="7920" w:hanging="360"/>
+      </w:pPr>
+      <w:rPr>
+        <w:rFonts w:ascii="Courier New" w:hAnsi="Courier New" w:cs="Courier New" w:hint="default"/>
+      </w:rPr>
+    </w:lvl>
+    <w:lvl w:ilvl="8" w:tplc="40090005" w:tentative="1">
+      <w:start w:val="1"/>
+      <w:numFmt w:val="bullet"/>
+      <w:lvlText w:val=""/>
+      <w:lvlJc w:val="left"/>
+      <w:pPr>
+        <w:ind w:left="8640" w:hanging="360"/>
+      </w:pPr>
+      <w:rPr>
+        <w:rFonts w:ascii="Wingdings" w:hAnsi="Wingdings" w:hint="default"/>
+      </w:rPr>
+    </w:lvl>
+  </w:abstractNum>
+  <w:abstractNum w:abstractNumId="6" w15:restartNumberingAfterBreak="0">
     <w:nsid w:val="69C03A49"/>
     <w:multiLevelType w:val="hybridMultilevel"/>
     <w:tmpl w:val="7542014A"/>
@@ -1862,6 +2959,119 @@
       <w:lvlJc w:val="left"/>
       <w:pPr>
         <w:ind w:left="7200" w:hanging="360"/>
+      </w:pPr>
+      <w:rPr>
+        <w:rFonts w:ascii="Wingdings" w:hAnsi="Wingdings" w:hint="default"/>
+      </w:rPr>
+    </w:lvl>
+  </w:abstractNum>
+  <w:abstractNum w:abstractNumId="7" w15:restartNumberingAfterBreak="0">
+    <w:nsid w:val="752279D6"/>
+    <w:multiLevelType w:val="hybridMultilevel"/>
+    <w:tmpl w:val="9ECA1A9E"/>
+    <w:lvl w:ilvl="0" w:tplc="40090001">
+      <w:start w:val="1"/>
+      <w:numFmt w:val="bullet"/>
+      <w:lvlText w:val=""/>
+      <w:lvlJc w:val="left"/>
+      <w:pPr>
+        <w:ind w:left="2880" w:hanging="360"/>
+      </w:pPr>
+      <w:rPr>
+        <w:rFonts w:ascii="Symbol" w:hAnsi="Symbol" w:hint="default"/>
+      </w:rPr>
+    </w:lvl>
+    <w:lvl w:ilvl="1" w:tplc="40090003">
+      <w:start w:val="1"/>
+      <w:numFmt w:val="bullet"/>
+      <w:lvlText w:val="o"/>
+      <w:lvlJc w:val="left"/>
+      <w:pPr>
+        <w:ind w:left="3600" w:hanging="360"/>
+      </w:pPr>
+      <w:rPr>
+        <w:rFonts w:ascii="Courier New" w:hAnsi="Courier New" w:cs="Courier New" w:hint="default"/>
+      </w:rPr>
+    </w:lvl>
+    <w:lvl w:ilvl="2" w:tplc="40090005" w:tentative="1">
+      <w:start w:val="1"/>
+      <w:numFmt w:val="bullet"/>
+      <w:lvlText w:val=""/>
+      <w:lvlJc w:val="left"/>
+      <w:pPr>
+        <w:ind w:left="4320" w:hanging="360"/>
+      </w:pPr>
+      <w:rPr>
+        <w:rFonts w:ascii="Wingdings" w:hAnsi="Wingdings" w:hint="default"/>
+      </w:rPr>
+    </w:lvl>
+    <w:lvl w:ilvl="3" w:tplc="40090001" w:tentative="1">
+      <w:start w:val="1"/>
+      <w:numFmt w:val="bullet"/>
+      <w:lvlText w:val=""/>
+      <w:lvlJc w:val="left"/>
+      <w:pPr>
+        <w:ind w:left="5040" w:hanging="360"/>
+      </w:pPr>
+      <w:rPr>
+        <w:rFonts w:ascii="Symbol" w:hAnsi="Symbol" w:hint="default"/>
+      </w:rPr>
+    </w:lvl>
+    <w:lvl w:ilvl="4" w:tplc="40090003" w:tentative="1">
+      <w:start w:val="1"/>
+      <w:numFmt w:val="bullet"/>
+      <w:lvlText w:val="o"/>
+      <w:lvlJc w:val="left"/>
+      <w:pPr>
+        <w:ind w:left="5760" w:hanging="360"/>
+      </w:pPr>
+      <w:rPr>
+        <w:rFonts w:ascii="Courier New" w:hAnsi="Courier New" w:cs="Courier New" w:hint="default"/>
+      </w:rPr>
+    </w:lvl>
+    <w:lvl w:ilvl="5" w:tplc="40090005" w:tentative="1">
+      <w:start w:val="1"/>
+      <w:numFmt w:val="bullet"/>
+      <w:lvlText w:val=""/>
+      <w:lvlJc w:val="left"/>
+      <w:pPr>
+        <w:ind w:left="6480" w:hanging="360"/>
+      </w:pPr>
+      <w:rPr>
+        <w:rFonts w:ascii="Wingdings" w:hAnsi="Wingdings" w:hint="default"/>
+      </w:rPr>
+    </w:lvl>
+    <w:lvl w:ilvl="6" w:tplc="40090001" w:tentative="1">
+      <w:start w:val="1"/>
+      <w:numFmt w:val="bullet"/>
+      <w:lvlText w:val=""/>
+      <w:lvlJc w:val="left"/>
+      <w:pPr>
+        <w:ind w:left="7200" w:hanging="360"/>
+      </w:pPr>
+      <w:rPr>
+        <w:rFonts w:ascii="Symbol" w:hAnsi="Symbol" w:hint="default"/>
+      </w:rPr>
+    </w:lvl>
+    <w:lvl w:ilvl="7" w:tplc="40090003" w:tentative="1">
+      <w:start w:val="1"/>
+      <w:numFmt w:val="bullet"/>
+      <w:lvlText w:val="o"/>
+      <w:lvlJc w:val="left"/>
+      <w:pPr>
+        <w:ind w:left="7920" w:hanging="360"/>
+      </w:pPr>
+      <w:rPr>
+        <w:rFonts w:ascii="Courier New" w:hAnsi="Courier New" w:cs="Courier New" w:hint="default"/>
+      </w:rPr>
+    </w:lvl>
+    <w:lvl w:ilvl="8" w:tplc="40090005" w:tentative="1">
+      <w:start w:val="1"/>
+      <w:numFmt w:val="bullet"/>
+      <w:lvlText w:val=""/>
+      <w:lvlJc w:val="left"/>
+      <w:pPr>
+        <w:ind w:left="8640" w:hanging="360"/>
       </w:pPr>
       <w:rPr>
         <w:rFonts w:ascii="Wingdings" w:hAnsi="Wingdings" w:hint="default"/>
@@ -1881,10 +3091,16 @@
     <w:abstractNumId w:val="2"/>
   </w:num>
   <w:num w:numId="5" w16cid:durableId="1241938881">
-    <w:abstractNumId w:val="5"/>
+    <w:abstractNumId w:val="6"/>
   </w:num>
   <w:num w:numId="6" w16cid:durableId="1893809967">
     <w:abstractNumId w:val="1"/>
+  </w:num>
+  <w:num w:numId="7" w16cid:durableId="1242367642">
+    <w:abstractNumId w:val="7"/>
+  </w:num>
+  <w:num w:numId="8" w16cid:durableId="1129321535">
+    <w:abstractNumId w:val="5"/>
   </w:num>
 </w:numbering>
 </file>

</xml_diff>

<commit_message>
Additional enhancement of portfolio information.
</commit_message>
<xml_diff>
--- a/My Portfolio.docx
+++ b/My Portfolio.docx
@@ -491,15 +491,7 @@
         <w:t>I hold a post-graduate Master of Science (M.Sc.) degree in Machine Learning and Artificial Intelligence (ML and AI) from Liverpool</w:t>
       </w:r>
       <w:r>
-        <w:t xml:space="preserve"> John </w:t>
-      </w:r>
-      <w:proofErr w:type="spellStart"/>
-      <w:r>
-        <w:t>Moores</w:t>
-      </w:r>
-      <w:proofErr w:type="spellEnd"/>
-      <w:r>
-        <w:t xml:space="preserve"> University (LJMU), United Kingdom and a graduate engineering degree, B.E</w:t>
+        <w:t xml:space="preserve"> John Moores University (LJMU), United Kingdom and a graduate engineering degree, B.E</w:t>
       </w:r>
       <w:r>
         <w:t>. in Computer Science and Engineering, from Anna University, Chennai, India.</w:t>
@@ -725,16 +717,11 @@
         <w:t>lines of text</w:t>
       </w:r>
       <w:r>
-        <w:t xml:space="preserve"> gathered from social </w:t>
-      </w:r>
-      <w:proofErr w:type="gramStart"/>
-      <w:r>
-        <w:t>media.</w:t>
+        <w:t xml:space="preserve"> gathered from social media.</w:t>
       </w:r>
       <w:r>
         <w:t>.</w:t>
       </w:r>
-      <w:proofErr w:type="gramEnd"/>
     </w:p>
     <w:p>
       <w:pPr>
@@ -762,45 +749,14 @@
         <w:t xml:space="preserve">Python libraries used: </w:t>
       </w:r>
       <w:r>
-        <w:t xml:space="preserve">NLTK, </w:t>
-      </w:r>
-      <w:proofErr w:type="spellStart"/>
-      <w:r>
-        <w:t>Keras</w:t>
-      </w:r>
-      <w:proofErr w:type="spellEnd"/>
-      <w:r>
-        <w:t xml:space="preserve">, </w:t>
-      </w:r>
-      <w:proofErr w:type="spellStart"/>
-      <w:r>
-        <w:t>Gensim</w:t>
-      </w:r>
-      <w:proofErr w:type="spellEnd"/>
-      <w:r>
-        <w:t xml:space="preserve"> (</w:t>
-      </w:r>
-      <w:proofErr w:type="spellStart"/>
-      <w:r>
-        <w:t>FastText</w:t>
-      </w:r>
-      <w:proofErr w:type="spellEnd"/>
-      <w:r>
-        <w:t xml:space="preserve">, Word2Vec), </w:t>
-      </w:r>
-      <w:proofErr w:type="spellStart"/>
-      <w:r>
-        <w:t>GloVe</w:t>
-      </w:r>
-      <w:proofErr w:type="spellEnd"/>
-      <w:r>
-        <w:t xml:space="preserve">, </w:t>
-      </w:r>
-      <w:proofErr w:type="spellStart"/>
-      <w:r>
-        <w:t>Sklearn</w:t>
-      </w:r>
-      <w:proofErr w:type="spellEnd"/>
+        <w:t xml:space="preserve">NLTK, Keras, </w:t>
+      </w:r>
+      <w:r>
+        <w:t>Gensim (FastText, Word2Vec), GloVe</w:t>
+      </w:r>
+      <w:r>
+        <w:t>, Sklearn</w:t>
+      </w:r>
       <w:r>
         <w:t xml:space="preserve"> etc.</w:t>
       </w:r>
@@ -949,28 +905,7 @@
       </w:pPr>
       <w:r>
         <w:lastRenderedPageBreak/>
-        <w:t>Word embedding (</w:t>
-      </w:r>
-      <w:proofErr w:type="spellStart"/>
-      <w:r>
-        <w:t>FastText</w:t>
-      </w:r>
-      <w:proofErr w:type="spellEnd"/>
-      <w:r>
-        <w:t xml:space="preserve">, </w:t>
-      </w:r>
-      <w:proofErr w:type="spellStart"/>
-      <w:proofErr w:type="gramStart"/>
-      <w:r>
-        <w:t>GloVe</w:t>
-      </w:r>
-      <w:proofErr w:type="spellEnd"/>
-      <w:r>
-        <w:t>,  Word</w:t>
-      </w:r>
-      <w:proofErr w:type="gramEnd"/>
-      <w:r>
-        <w:t>2Vec).</w:t>
+        <w:t>Word embedding (FastText, GloVe,  Word2Vec).</w:t>
       </w:r>
     </w:p>
     <w:p>
@@ -1009,15 +944,7 @@
         <w:jc w:val="both"/>
       </w:pPr>
       <w:r>
-        <w:t>Classification layer (</w:t>
-      </w:r>
-      <w:proofErr w:type="spellStart"/>
-      <w:r>
-        <w:t>softmax</w:t>
-      </w:r>
-      <w:proofErr w:type="spellEnd"/>
-      <w:r>
-        <w:t>).</w:t>
+        <w:t>Classification layer (softmax).</w:t>
       </w:r>
     </w:p>
     <w:p>
@@ -1151,24 +1078,11 @@
       <w:r>
         <w:t xml:space="preserve">Python libraries used: </w:t>
       </w:r>
-      <w:proofErr w:type="spellStart"/>
-      <w:r>
-        <w:t>Sklearn</w:t>
-      </w:r>
-      <w:proofErr w:type="spellEnd"/>
-      <w:r>
-        <w:t xml:space="preserve">, </w:t>
-      </w:r>
-      <w:r>
-        <w:t xml:space="preserve">Pandas, </w:t>
-      </w:r>
-      <w:proofErr w:type="spellStart"/>
-      <w:r>
-        <w:t>Wordcloud</w:t>
-      </w:r>
-      <w:proofErr w:type="spellEnd"/>
-      <w:r>
-        <w:t xml:space="preserve">, </w:t>
+      <w:r>
+        <w:t xml:space="preserve">Sklearn, </w:t>
+      </w:r>
+      <w:r>
+        <w:t xml:space="preserve">Pandas, Wordcloud, </w:t>
       </w:r>
       <w:r>
         <w:t>Pandas etc.</w:t>
@@ -1384,13 +1298,8 @@
         </w:rPr>
       </w:pPr>
       <w:r>
-        <w:t xml:space="preserve">Python libraries used: </w:t>
-      </w:r>
-      <w:proofErr w:type="spellStart"/>
-      <w:r>
-        <w:t>sklearn_crfsuite</w:t>
-      </w:r>
-      <w:proofErr w:type="spellEnd"/>
+        <w:t>Python libraries used: sklearn_crfsuite</w:t>
+      </w:r>
       <w:r>
         <w:t>, spacy etc.</w:t>
       </w:r>
@@ -1443,15 +1352,7 @@
         </w:rPr>
       </w:pPr>
       <w:r>
-        <w:t xml:space="preserve">Concept identification using </w:t>
-      </w:r>
-      <w:proofErr w:type="spellStart"/>
-      <w:r>
-        <w:t>PoS</w:t>
-      </w:r>
-      <w:proofErr w:type="spellEnd"/>
-      <w:r>
-        <w:t xml:space="preserve"> tagging.</w:t>
+        <w:t>Concept identification using PoS tagging.</w:t>
       </w:r>
     </w:p>
     <w:p>
@@ -1612,35 +1513,12 @@
       <w:r>
         <w:t xml:space="preserve">Python libraries used: </w:t>
       </w:r>
-      <w:proofErr w:type="spellStart"/>
-      <w:r>
-        <w:t>tensorflow</w:t>
-      </w:r>
-      <w:proofErr w:type="spellEnd"/>
-      <w:r>
-        <w:t xml:space="preserve">, </w:t>
-      </w:r>
-      <w:proofErr w:type="spellStart"/>
-      <w:r>
-        <w:t>keras</w:t>
-      </w:r>
-      <w:proofErr w:type="spellEnd"/>
-      <w:r>
-        <w:t xml:space="preserve">, </w:t>
-      </w:r>
-      <w:proofErr w:type="spellStart"/>
-      <w:r>
-        <w:t>numpy</w:t>
-      </w:r>
-      <w:proofErr w:type="spellEnd"/>
-      <w:r>
-        <w:t xml:space="preserve">, </w:t>
-      </w:r>
-      <w:proofErr w:type="spellStart"/>
-      <w:r>
-        <w:t>augmentor</w:t>
-      </w:r>
-      <w:proofErr w:type="spellEnd"/>
+      <w:r>
+        <w:t>tensorflow, keras, numpy</w:t>
+      </w:r>
+      <w:r>
+        <w:t>, augmentor</w:t>
+      </w:r>
       <w:r>
         <w:t xml:space="preserve"> etc.</w:t>
       </w:r>
@@ -1688,15 +1566,7 @@
         <w:t>Handling class imbalance using th</w:t>
       </w:r>
       <w:r>
-        <w:t xml:space="preserve">e </w:t>
-      </w:r>
-      <w:proofErr w:type="spellStart"/>
-      <w:r>
-        <w:t>augmentor</w:t>
-      </w:r>
-      <w:proofErr w:type="spellEnd"/>
-      <w:r>
-        <w:t xml:space="preserve"> library.</w:t>
+        <w:t>e augmentor library.</w:t>
       </w:r>
     </w:p>
     <w:p>
@@ -1834,21 +1704,8 @@
       <w:r>
         <w:t xml:space="preserve">Python libraries used: </w:t>
       </w:r>
-      <w:proofErr w:type="spellStart"/>
-      <w:r>
-        <w:t>keras</w:t>
-      </w:r>
-      <w:proofErr w:type="spellEnd"/>
-      <w:r>
-        <w:t xml:space="preserve">, </w:t>
-      </w:r>
-      <w:proofErr w:type="spellStart"/>
-      <w:r>
-        <w:t>tensorflow</w:t>
-      </w:r>
-      <w:proofErr w:type="spellEnd"/>
-      <w:r>
-        <w:t xml:space="preserve">, </w:t>
+      <w:r>
+        <w:t xml:space="preserve">keras, tensorflow, </w:t>
       </w:r>
       <w:r>
         <w:t>cv2 etc.</w:t>
@@ -2048,13 +1905,8 @@
       <w:r>
         <w:t xml:space="preserve">Python libraries used: </w:t>
       </w:r>
-      <w:proofErr w:type="spellStart"/>
-      <w:r>
-        <w:t>sklearn</w:t>
-      </w:r>
-      <w:proofErr w:type="spellEnd"/>
-      <w:r>
-        <w:t>, matplotlib etc.</w:t>
+      <w:r>
+        <w:t>sklearn, matplotlib etc.</w:t>
       </w:r>
     </w:p>
     <w:p>
@@ -2125,16 +1977,7 @@
         </w:rPr>
       </w:pPr>
       <w:r>
-        <w:t>Bui</w:t>
-      </w:r>
-      <w:r>
-        <w:t>lding different models with</w:t>
-      </w:r>
-      <w:r>
-        <w:t>out</w:t>
-      </w:r>
-      <w:r>
-        <w:t xml:space="preserve"> principal component analysis (PCA): logistic regression, random forest etc.</w:t>
+        <w:t>Building different models without principal component analysis (PCA): logistic regression, random forest etc.</w:t>
       </w:r>
     </w:p>
     <w:p>
@@ -2219,6 +2062,135 @@
     <w:p>
       <w:pPr>
         <w:pStyle w:val="ListParagraph"/>
+        <w:numPr>
+          <w:ilvl w:val="3"/>
+          <w:numId w:val="4"/>
+        </w:numPr>
+        <w:jc w:val="both"/>
+        <w:rPr>
+          <w:b/>
+          <w:bCs/>
+        </w:rPr>
+      </w:pPr>
+      <w:r>
+        <w:t>Development of a</w:t>
+      </w:r>
+      <w:r>
+        <w:t>n ML model to better predict housing sale prices for the real-estate industry</w:t>
+      </w:r>
+      <w:r>
+        <w:t xml:space="preserve"> and to better identify the key factors affecting the same.</w:t>
+      </w:r>
+    </w:p>
+    <w:p>
+      <w:pPr>
+        <w:pStyle w:val="ListParagraph"/>
+        <w:numPr>
+          <w:ilvl w:val="3"/>
+          <w:numId w:val="4"/>
+        </w:numPr>
+        <w:jc w:val="both"/>
+        <w:rPr>
+          <w:b/>
+          <w:bCs/>
+        </w:rPr>
+      </w:pPr>
+      <w:r>
+        <w:t>Programming language used: Python.</w:t>
+      </w:r>
+    </w:p>
+    <w:p>
+      <w:pPr>
+        <w:pStyle w:val="ListParagraph"/>
+        <w:numPr>
+          <w:ilvl w:val="3"/>
+          <w:numId w:val="4"/>
+        </w:numPr>
+        <w:jc w:val="both"/>
+        <w:rPr>
+          <w:b/>
+          <w:bCs/>
+        </w:rPr>
+      </w:pPr>
+      <w:r>
+        <w:t>Python libraries used: sklearn, matplotlib etc.</w:t>
+      </w:r>
+    </w:p>
+    <w:p>
+      <w:pPr>
+        <w:pStyle w:val="ListParagraph"/>
+        <w:numPr>
+          <w:ilvl w:val="3"/>
+          <w:numId w:val="4"/>
+        </w:numPr>
+        <w:jc w:val="both"/>
+        <w:rPr>
+          <w:b/>
+          <w:bCs/>
+        </w:rPr>
+      </w:pPr>
+      <w:r>
+        <w:t>Model processing steps:</w:t>
+      </w:r>
+    </w:p>
+    <w:p>
+      <w:pPr>
+        <w:pStyle w:val="ListParagraph"/>
+        <w:numPr>
+          <w:ilvl w:val="1"/>
+          <w:numId w:val="8"/>
+        </w:numPr>
+        <w:jc w:val="both"/>
+        <w:rPr>
+          <w:b/>
+          <w:bCs/>
+        </w:rPr>
+      </w:pPr>
+      <w:r>
+        <w:t>Data cleanup</w:t>
+      </w:r>
+      <w:r>
+        <w:t xml:space="preserve">, </w:t>
+      </w:r>
+      <w:r>
+        <w:t>visualization</w:t>
+      </w:r>
+      <w:r>
+        <w:t>, train and test data creation.</w:t>
+      </w:r>
+    </w:p>
+    <w:p>
+      <w:pPr>
+        <w:pStyle w:val="ListParagraph"/>
+        <w:numPr>
+          <w:ilvl w:val="1"/>
+          <w:numId w:val="8"/>
+        </w:numPr>
+        <w:jc w:val="both"/>
+        <w:rPr>
+          <w:b/>
+          <w:bCs/>
+        </w:rPr>
+      </w:pPr>
+      <w:r>
+        <w:t>Regression m</w:t>
+      </w:r>
+      <w:r>
+        <w:t xml:space="preserve">odel building </w:t>
+      </w:r>
+      <w:r>
+        <w:t xml:space="preserve">using </w:t>
+      </w:r>
+      <w:r>
+        <w:t>Ridge and Lasso</w:t>
+      </w:r>
+      <w:r>
+        <w:t>, and evaluation.</w:t>
+      </w:r>
+    </w:p>
+    <w:p>
+      <w:pPr>
+        <w:pStyle w:val="ListParagraph"/>
         <w:rPr>
           <w:b/>
           <w:bCs/>
@@ -2251,6 +2223,175 @@
           <w:bCs/>
         </w:rPr>
         <w:t>:</w:t>
+      </w:r>
+    </w:p>
+    <w:p>
+      <w:pPr>
+        <w:pStyle w:val="ListParagraph"/>
+        <w:numPr>
+          <w:ilvl w:val="3"/>
+          <w:numId w:val="4"/>
+        </w:numPr>
+        <w:jc w:val="both"/>
+        <w:rPr>
+          <w:b/>
+          <w:bCs/>
+        </w:rPr>
+      </w:pPr>
+      <w:r>
+        <w:t xml:space="preserve">Built a predictive model, to better understand the driving factors behind </w:t>
+      </w:r>
+      <w:r>
+        <w:t xml:space="preserve">the demand for shared bikes and enabling the bike sharing </w:t>
+      </w:r>
+      <w:r>
+        <w:lastRenderedPageBreak/>
+        <w:t xml:space="preserve">provider to formulate a better business strategy </w:t>
+      </w:r>
+      <w:r>
+        <w:t>to meet the customer’s expectations.</w:t>
+      </w:r>
+    </w:p>
+    <w:p>
+      <w:pPr>
+        <w:pStyle w:val="ListParagraph"/>
+        <w:numPr>
+          <w:ilvl w:val="3"/>
+          <w:numId w:val="4"/>
+        </w:numPr>
+        <w:jc w:val="both"/>
+        <w:rPr>
+          <w:b/>
+          <w:bCs/>
+        </w:rPr>
+      </w:pPr>
+      <w:r>
+        <w:t>Programming language used: Python.</w:t>
+      </w:r>
+    </w:p>
+    <w:p>
+      <w:pPr>
+        <w:pStyle w:val="ListParagraph"/>
+        <w:numPr>
+          <w:ilvl w:val="3"/>
+          <w:numId w:val="4"/>
+        </w:numPr>
+        <w:jc w:val="both"/>
+        <w:rPr>
+          <w:b/>
+          <w:bCs/>
+        </w:rPr>
+      </w:pPr>
+      <w:r>
+        <w:t xml:space="preserve">Python libraries used: </w:t>
+      </w:r>
+      <w:r>
+        <w:t>sklearn, matplotlib, numpy etc.</w:t>
+      </w:r>
+    </w:p>
+    <w:p>
+      <w:pPr>
+        <w:pStyle w:val="ListParagraph"/>
+        <w:numPr>
+          <w:ilvl w:val="3"/>
+          <w:numId w:val="4"/>
+        </w:numPr>
+        <w:jc w:val="both"/>
+        <w:rPr>
+          <w:b/>
+          <w:bCs/>
+        </w:rPr>
+      </w:pPr>
+      <w:r>
+        <w:t>Processing steps:</w:t>
+      </w:r>
+    </w:p>
+    <w:p>
+      <w:pPr>
+        <w:pStyle w:val="ListParagraph"/>
+        <w:numPr>
+          <w:ilvl w:val="4"/>
+          <w:numId w:val="4"/>
+        </w:numPr>
+        <w:jc w:val="both"/>
+        <w:rPr>
+          <w:b/>
+          <w:bCs/>
+        </w:rPr>
+      </w:pPr>
+      <w:r>
+        <w:t>Data pre-processing: visualization, cleanup etc.</w:t>
+      </w:r>
+    </w:p>
+    <w:p>
+      <w:pPr>
+        <w:pStyle w:val="ListParagraph"/>
+        <w:numPr>
+          <w:ilvl w:val="4"/>
+          <w:numId w:val="4"/>
+        </w:numPr>
+        <w:jc w:val="both"/>
+        <w:rPr>
+          <w:b/>
+          <w:bCs/>
+        </w:rPr>
+      </w:pPr>
+      <w:r>
+        <w:t>Train-test data creation</w:t>
+      </w:r>
+      <w:r>
+        <w:t>.</w:t>
+      </w:r>
+    </w:p>
+    <w:p>
+      <w:pPr>
+        <w:pStyle w:val="ListParagraph"/>
+        <w:numPr>
+          <w:ilvl w:val="4"/>
+          <w:numId w:val="4"/>
+        </w:numPr>
+        <w:jc w:val="both"/>
+        <w:rPr>
+          <w:b/>
+          <w:bCs/>
+        </w:rPr>
+      </w:pPr>
+      <w:r>
+        <w:t>Linear model building, with recursive feature elimination.</w:t>
+      </w:r>
+    </w:p>
+    <w:p>
+      <w:pPr>
+        <w:pStyle w:val="ListParagraph"/>
+        <w:numPr>
+          <w:ilvl w:val="4"/>
+          <w:numId w:val="4"/>
+        </w:numPr>
+        <w:jc w:val="both"/>
+        <w:rPr>
+          <w:b/>
+          <w:bCs/>
+        </w:rPr>
+      </w:pPr>
+      <w:r>
+        <w:t>Model evaluation and further refinement to obtain the best performing model.</w:t>
+      </w:r>
+    </w:p>
+    <w:p>
+      <w:pPr>
+        <w:pStyle w:val="ListParagraph"/>
+        <w:numPr>
+          <w:ilvl w:val="4"/>
+          <w:numId w:val="4"/>
+        </w:numPr>
+        <w:jc w:val="both"/>
+        <w:rPr>
+          <w:b/>
+          <w:bCs/>
+        </w:rPr>
+      </w:pPr>
+      <w:r>
+        <w:t>Inference from the resulting model.</w:t>
       </w:r>
     </w:p>
     <w:sectPr>
@@ -2470,7 +2611,7 @@
   <w:abstractNum w:abstractNumId="2" w15:restartNumberingAfterBreak="0">
     <w:nsid w:val="333E1192"/>
     <w:multiLevelType w:val="hybridMultilevel"/>
-    <w:tmpl w:val="32FA2048"/>
+    <w:tmpl w:val="AB8CC0A8"/>
     <w:lvl w:ilvl="0" w:tplc="4009000F">
       <w:start w:val="1"/>
       <w:numFmt w:val="decimal"/>
@@ -2513,14 +2654,17 @@
         <w:rFonts w:ascii="Symbol" w:hAnsi="Symbol" w:hint="default"/>
       </w:rPr>
     </w:lvl>
-    <w:lvl w:ilvl="4" w:tplc="40090019">
-      <w:start w:val="1"/>
-      <w:numFmt w:val="lowerLetter"/>
-      <w:lvlText w:val="%5."/>
+    <w:lvl w:ilvl="4" w:tplc="40090003">
+      <w:start w:val="1"/>
+      <w:numFmt w:val="bullet"/>
+      <w:lvlText w:val="o"/>
       <w:lvlJc w:val="left"/>
       <w:pPr>
         <w:ind w:left="3600" w:hanging="360"/>
       </w:pPr>
+      <w:rPr>
+        <w:rFonts w:ascii="Courier New" w:hAnsi="Courier New" w:cs="Courier New" w:hint="default"/>
+      </w:rPr>
     </w:lvl>
     <w:lvl w:ilvl="5" w:tplc="4009001B" w:tentative="1">
       <w:start w:val="1"/>

</xml_diff>